<commit_message>
updates to IT3 to include screenshot
</commit_message>
<xml_diff>
--- a/Evidence for Implementation and Testing Unit .docx
+++ b/Evidence for Implementation and Testing Unit .docx
@@ -471,21 +471,17 @@
     </w:p>
     <w:p>
       <w:pPr>
-        <w:spacing w:line="285" w:lineRule="auto"/>
-        <w:ind w:left="120"/>
-        <w:rPr>
-          <w:sz w:val="21"/>
-        </w:rPr>
-        <w:sectPr>
-          <w:pgSz w:w="11900" w:h="16840"/>
-          <w:pgMar w:top="1360" w:right="1420" w:bottom="280" w:left="1320" w:header="720" w:footer="720" w:gutter="0"/>
-          <w:cols w:space="720"/>
-        </w:sectPr>
-      </w:pPr>
-      <w:r>
-        <w:rPr>
-          <w:w w:val="105"/>
-          <w:sz w:val="21"/>
+        <w:pStyle w:val="BodyText"/>
+        <w:spacing w:before="4"/>
+        <w:rPr>
+          <w:b w:val="0"/>
+          <w:w w:val="105"/>
+        </w:rPr>
+      </w:pPr>
+      <w:r>
+        <w:rPr>
+          <w:b w:val="0"/>
+          <w:w w:val="105"/>
         </w:rPr>
         <w:t>(if you do not have a search and sort algorithm, write one up, take a screenshot. Remember to include the results as well)</w:t>
       </w:r>
@@ -493,481 +489,75 @@
     <w:p>
       <w:pPr>
         <w:pStyle w:val="BodyText"/>
-        <w:spacing w:before="1"/>
-        <w:ind w:left="120"/>
-      </w:pPr>
-      <w:r>
-        <w:rPr>
-          <w:w w:val="105"/>
-        </w:rPr>
-        <w:lastRenderedPageBreak/>
-        <w:t>I.T 3 - Example of searching</w:t>
-      </w:r>
-    </w:p>
-    <w:p>
-      <w:pPr>
-        <w:pStyle w:val="BodyText"/>
-        <w:spacing w:before="5"/>
-        <w:rPr>
-          <w:sz w:val="29"/>
-        </w:rPr>
-      </w:pPr>
-    </w:p>
-    <w:p>
-      <w:pPr>
-        <w:pStyle w:val="BodyText"/>
         <w:spacing w:before="4"/>
         <w:rPr>
+          <w:sz w:val="22"/>
+          <w:szCs w:val="22"/>
+        </w:rPr>
+      </w:pPr>
+    </w:p>
+    <w:p>
+      <w:pPr>
+        <w:pStyle w:val="BodyText"/>
+        <w:spacing w:before="4"/>
+        <w:rPr>
+          <w:sz w:val="22"/>
+          <w:szCs w:val="22"/>
+        </w:rPr>
+      </w:pPr>
+      <w:r>
+        <w:rPr>
+          <w:sz w:val="22"/>
+          <w:szCs w:val="22"/>
+        </w:rPr>
+        <w:t xml:space="preserve">From </w:t>
+      </w:r>
+      <w:proofErr w:type="spellStart"/>
+      <w:r>
+        <w:rPr>
+          <w:sz w:val="22"/>
+          <w:szCs w:val="22"/>
+        </w:rPr>
+        <w:t>film.rb</w:t>
+      </w:r>
+      <w:proofErr w:type="spellEnd"/>
+      <w:r>
+        <w:rPr>
+          <w:sz w:val="22"/>
+          <w:szCs w:val="22"/>
+        </w:rPr>
+        <w:t xml:space="preserve"> in Cinema weekend 3 homework</w:t>
+      </w:r>
+    </w:p>
+    <w:p>
+      <w:pPr>
+        <w:pStyle w:val="BodyText"/>
+        <w:spacing w:before="4"/>
+        <w:rPr>
           <w:b w:val="0"/>
-          <w:w w:val="105"/>
-        </w:rPr>
-      </w:pPr>
-      <w:r>
+          <w:sz w:val="22"/>
+          <w:szCs w:val="22"/>
+        </w:rPr>
+      </w:pPr>
+    </w:p>
+    <w:p>
+      <w:pPr>
+        <w:pStyle w:val="BodyText"/>
+        <w:spacing w:before="4"/>
         <w:rPr>
           <w:b w:val="0"/>
-          <w:w w:val="105"/>
-        </w:rPr>
-        <w:t>(if you do not have a search and sort algorithm, write one up, take a screenshot. Remember to include the results as well)</w:t>
-      </w:r>
-    </w:p>
-    <w:p>
-      <w:pPr>
-        <w:pStyle w:val="BodyText"/>
-        <w:spacing w:before="4"/>
-        <w:rPr>
           <w:sz w:val="22"/>
           <w:szCs w:val="22"/>
         </w:rPr>
       </w:pPr>
-    </w:p>
-    <w:p>
-      <w:pPr>
-        <w:pStyle w:val="BodyText"/>
-        <w:spacing w:before="4"/>
-        <w:rPr>
+      <w:r>
+        <w:rPr>
+          <w:b w:val="0"/>
           <w:sz w:val="22"/>
           <w:szCs w:val="22"/>
         </w:rPr>
-      </w:pPr>
-      <w:r>
-        <w:rPr>
-          <w:sz w:val="22"/>
-          <w:szCs w:val="22"/>
-        </w:rPr>
-        <w:t xml:space="preserve">From </w:t>
-      </w:r>
-      <w:proofErr w:type="spellStart"/>
-      <w:r>
-        <w:rPr>
-          <w:sz w:val="22"/>
-          <w:szCs w:val="22"/>
-        </w:rPr>
-        <w:t>film.rb</w:t>
-      </w:r>
-      <w:proofErr w:type="spellEnd"/>
-      <w:r>
-        <w:rPr>
-          <w:sz w:val="22"/>
-          <w:szCs w:val="22"/>
-        </w:rPr>
-        <w:t xml:space="preserve"> in Cinema weekend 3 homework</w:t>
-      </w:r>
-    </w:p>
-    <w:p>
-      <w:pPr>
-        <w:pStyle w:val="BodyText"/>
-        <w:spacing w:before="4"/>
-        <w:rPr>
-          <w:b w:val="0"/>
-          <w:sz w:val="22"/>
-          <w:szCs w:val="22"/>
-        </w:rPr>
-      </w:pPr>
-    </w:p>
-    <w:p>
-      <w:pPr>
-        <w:pStyle w:val="BodyText"/>
-        <w:spacing w:before="4"/>
-        <w:rPr>
-          <w:b w:val="0"/>
-          <w:sz w:val="22"/>
-          <w:szCs w:val="22"/>
-        </w:rPr>
-      </w:pPr>
-      <w:r>
-        <w:rPr>
-          <w:b w:val="0"/>
-          <w:sz w:val="22"/>
-          <w:szCs w:val="22"/>
-        </w:rPr>
-        <w:t xml:space="preserve">  def </w:t>
-      </w:r>
-      <w:proofErr w:type="gramStart"/>
-      <w:r>
-        <w:rPr>
-          <w:b w:val="0"/>
-          <w:sz w:val="22"/>
-          <w:szCs w:val="22"/>
-        </w:rPr>
-        <w:t>customer(</w:t>
-      </w:r>
-      <w:proofErr w:type="gramEnd"/>
-      <w:r>
-        <w:rPr>
-          <w:b w:val="0"/>
-          <w:sz w:val="22"/>
-          <w:szCs w:val="22"/>
-        </w:rPr>
-        <w:t>)</w:t>
-      </w:r>
-    </w:p>
-    <w:p>
-      <w:pPr>
-        <w:pStyle w:val="BodyText"/>
-        <w:spacing w:before="4"/>
-        <w:rPr>
-          <w:b w:val="0"/>
-          <w:sz w:val="22"/>
-          <w:szCs w:val="22"/>
-        </w:rPr>
-      </w:pPr>
-      <w:r>
-        <w:rPr>
-          <w:b w:val="0"/>
-          <w:sz w:val="22"/>
-          <w:szCs w:val="22"/>
-        </w:rPr>
-        <w:t xml:space="preserve">    </w:t>
-      </w:r>
-      <w:proofErr w:type="spellStart"/>
-      <w:r>
-        <w:rPr>
-          <w:b w:val="0"/>
-          <w:sz w:val="22"/>
-          <w:szCs w:val="22"/>
-        </w:rPr>
-        <w:t>sql</w:t>
-      </w:r>
-      <w:proofErr w:type="spellEnd"/>
-      <w:r>
-        <w:rPr>
-          <w:b w:val="0"/>
-          <w:sz w:val="22"/>
-          <w:szCs w:val="22"/>
-        </w:rPr>
-        <w:t xml:space="preserve"> = "SELECT </w:t>
-      </w:r>
-      <w:proofErr w:type="gramStart"/>
-      <w:r>
-        <w:rPr>
-          <w:b w:val="0"/>
-          <w:sz w:val="22"/>
-          <w:szCs w:val="22"/>
-        </w:rPr>
-        <w:t>customers.*</w:t>
-      </w:r>
-      <w:proofErr w:type="gramEnd"/>
-    </w:p>
-    <w:p>
-      <w:pPr>
-        <w:pStyle w:val="BodyText"/>
-        <w:spacing w:before="4"/>
-        <w:rPr>
-          <w:b w:val="0"/>
-          <w:sz w:val="22"/>
-          <w:szCs w:val="22"/>
-        </w:rPr>
-      </w:pPr>
-      <w:r>
-        <w:rPr>
-          <w:b w:val="0"/>
-          <w:sz w:val="22"/>
-          <w:szCs w:val="22"/>
-        </w:rPr>
-        <w:t xml:space="preserve">    FROM customers</w:t>
-      </w:r>
-    </w:p>
-    <w:p>
-      <w:pPr>
-        <w:pStyle w:val="BodyText"/>
-        <w:spacing w:before="4"/>
-        <w:rPr>
-          <w:b w:val="0"/>
-          <w:sz w:val="22"/>
-          <w:szCs w:val="22"/>
-        </w:rPr>
-      </w:pPr>
-      <w:r>
-        <w:rPr>
-          <w:b w:val="0"/>
-          <w:sz w:val="22"/>
-          <w:szCs w:val="22"/>
-        </w:rPr>
-        <w:t xml:space="preserve">    INNER JOIN tickets</w:t>
-      </w:r>
-    </w:p>
-    <w:p>
-      <w:pPr>
-        <w:pStyle w:val="BodyText"/>
-        <w:spacing w:before="4"/>
-        <w:rPr>
-          <w:b w:val="0"/>
-          <w:sz w:val="22"/>
-          <w:szCs w:val="22"/>
-        </w:rPr>
-      </w:pPr>
-      <w:r>
-        <w:rPr>
-          <w:b w:val="0"/>
-          <w:sz w:val="22"/>
-          <w:szCs w:val="22"/>
-        </w:rPr>
-        <w:t xml:space="preserve">    ON </w:t>
-      </w:r>
-      <w:proofErr w:type="spellStart"/>
-      <w:proofErr w:type="gramStart"/>
-      <w:r>
-        <w:rPr>
-          <w:b w:val="0"/>
-          <w:sz w:val="22"/>
-          <w:szCs w:val="22"/>
-        </w:rPr>
-        <w:t>tickets.customer</w:t>
-      </w:r>
-      <w:proofErr w:type="gramEnd"/>
-      <w:r>
-        <w:rPr>
-          <w:b w:val="0"/>
-          <w:sz w:val="22"/>
-          <w:szCs w:val="22"/>
-        </w:rPr>
-        <w:t>_id</w:t>
-      </w:r>
-      <w:proofErr w:type="spellEnd"/>
-      <w:r>
-        <w:rPr>
-          <w:b w:val="0"/>
-          <w:sz w:val="22"/>
-          <w:szCs w:val="22"/>
-        </w:rPr>
-        <w:t xml:space="preserve"> = customers.id</w:t>
-      </w:r>
-    </w:p>
-    <w:p>
-      <w:pPr>
-        <w:pStyle w:val="BodyText"/>
-        <w:spacing w:before="4"/>
-        <w:rPr>
-          <w:b w:val="0"/>
-          <w:sz w:val="22"/>
-          <w:szCs w:val="22"/>
-        </w:rPr>
-      </w:pPr>
-      <w:r>
-        <w:rPr>
-          <w:b w:val="0"/>
-          <w:sz w:val="22"/>
-          <w:szCs w:val="22"/>
-        </w:rPr>
-        <w:t xml:space="preserve">    WHERE </w:t>
-      </w:r>
-      <w:proofErr w:type="spellStart"/>
-      <w:r>
-        <w:rPr>
-          <w:b w:val="0"/>
-          <w:sz w:val="22"/>
-          <w:szCs w:val="22"/>
-        </w:rPr>
-        <w:t>film_id</w:t>
-      </w:r>
-      <w:proofErr w:type="spellEnd"/>
-      <w:r>
-        <w:rPr>
-          <w:b w:val="0"/>
-          <w:sz w:val="22"/>
-          <w:szCs w:val="22"/>
-        </w:rPr>
-        <w:t xml:space="preserve"> = $1"</w:t>
-      </w:r>
-    </w:p>
-    <w:p>
-      <w:pPr>
-        <w:pStyle w:val="BodyText"/>
-        <w:spacing w:before="4"/>
-        <w:rPr>
-          <w:b w:val="0"/>
-          <w:sz w:val="22"/>
-          <w:szCs w:val="22"/>
-        </w:rPr>
-      </w:pPr>
-      <w:r>
-        <w:rPr>
-          <w:b w:val="0"/>
-          <w:sz w:val="22"/>
-          <w:szCs w:val="22"/>
-        </w:rPr>
-        <w:t xml:space="preserve">    values = [@id]</w:t>
-      </w:r>
-    </w:p>
-    <w:p>
-      <w:pPr>
-        <w:pStyle w:val="BodyText"/>
-        <w:spacing w:before="4"/>
-        <w:rPr>
-          <w:b w:val="0"/>
-          <w:sz w:val="22"/>
-          <w:szCs w:val="22"/>
-        </w:rPr>
-      </w:pPr>
-      <w:r>
-        <w:rPr>
-          <w:b w:val="0"/>
-          <w:sz w:val="22"/>
-          <w:szCs w:val="22"/>
-        </w:rPr>
-        <w:t xml:space="preserve">    </w:t>
-      </w:r>
-      <w:proofErr w:type="spellStart"/>
-      <w:r>
-        <w:rPr>
-          <w:b w:val="0"/>
-          <w:sz w:val="22"/>
-          <w:szCs w:val="22"/>
-        </w:rPr>
-        <w:t>customer_data</w:t>
-      </w:r>
-      <w:proofErr w:type="spellEnd"/>
-      <w:r>
-        <w:rPr>
-          <w:b w:val="0"/>
-          <w:sz w:val="22"/>
-          <w:szCs w:val="22"/>
-        </w:rPr>
-        <w:t xml:space="preserve"> = </w:t>
-      </w:r>
-      <w:proofErr w:type="spellStart"/>
-      <w:proofErr w:type="gramStart"/>
-      <w:r>
-        <w:rPr>
-          <w:b w:val="0"/>
-          <w:sz w:val="22"/>
-          <w:szCs w:val="22"/>
-        </w:rPr>
-        <w:t>SqlRunner.run</w:t>
-      </w:r>
-      <w:proofErr w:type="spellEnd"/>
-      <w:r>
-        <w:rPr>
-          <w:b w:val="0"/>
-          <w:sz w:val="22"/>
-          <w:szCs w:val="22"/>
-        </w:rPr>
-        <w:t>(</w:t>
-      </w:r>
-      <w:proofErr w:type="spellStart"/>
-      <w:proofErr w:type="gramEnd"/>
-      <w:r>
-        <w:rPr>
-          <w:b w:val="0"/>
-          <w:sz w:val="22"/>
-          <w:szCs w:val="22"/>
-        </w:rPr>
-        <w:t>sql</w:t>
-      </w:r>
-      <w:proofErr w:type="spellEnd"/>
-      <w:r>
-        <w:rPr>
-          <w:b w:val="0"/>
-          <w:sz w:val="22"/>
-          <w:szCs w:val="22"/>
-        </w:rPr>
-        <w:t>, values)</w:t>
-      </w:r>
-    </w:p>
-    <w:p>
-      <w:pPr>
-        <w:pStyle w:val="BodyText"/>
-        <w:spacing w:before="4"/>
-        <w:rPr>
-          <w:b w:val="0"/>
-          <w:sz w:val="22"/>
-          <w:szCs w:val="22"/>
-        </w:rPr>
-      </w:pPr>
-      <w:r>
-        <w:rPr>
-          <w:b w:val="0"/>
-          <w:sz w:val="22"/>
-          <w:szCs w:val="22"/>
-        </w:rPr>
-        <w:t xml:space="preserve">    return </w:t>
-      </w:r>
-      <w:proofErr w:type="spellStart"/>
-      <w:r>
-        <w:rPr>
-          <w:b w:val="0"/>
-          <w:sz w:val="22"/>
-          <w:szCs w:val="22"/>
-        </w:rPr>
-        <w:t>Customer.map_items</w:t>
-      </w:r>
-      <w:proofErr w:type="spellEnd"/>
-      <w:r>
-        <w:rPr>
-          <w:b w:val="0"/>
-          <w:sz w:val="22"/>
-          <w:szCs w:val="22"/>
-        </w:rPr>
-        <w:t>(</w:t>
-      </w:r>
-      <w:proofErr w:type="spellStart"/>
-      <w:r>
-        <w:rPr>
-          <w:b w:val="0"/>
-          <w:sz w:val="22"/>
-          <w:szCs w:val="22"/>
-        </w:rPr>
-        <w:t>customer_data</w:t>
-      </w:r>
-      <w:proofErr w:type="spellEnd"/>
-      <w:r>
-        <w:rPr>
-          <w:b w:val="0"/>
-          <w:sz w:val="22"/>
-          <w:szCs w:val="22"/>
-        </w:rPr>
-        <w:t>)</w:t>
-      </w:r>
-    </w:p>
-    <w:p>
-      <w:pPr>
-        <w:pStyle w:val="BodyText"/>
-        <w:spacing w:before="4"/>
-        <w:rPr>
-          <w:b w:val="0"/>
-          <w:sz w:val="22"/>
-          <w:szCs w:val="22"/>
-        </w:rPr>
-      </w:pPr>
-      <w:r>
-        <w:rPr>
-          <w:b w:val="0"/>
-          <w:sz w:val="22"/>
-          <w:szCs w:val="22"/>
-        </w:rPr>
-        <w:t xml:space="preserve">  end</w:t>
-      </w:r>
-    </w:p>
-    <w:p>
-      <w:pPr>
-        <w:pStyle w:val="BodyText"/>
-        <w:ind w:left="100"/>
-        <w:rPr>
-          <w:b w:val="0"/>
-          <w:sz w:val="22"/>
-          <w:szCs w:val="22"/>
-        </w:rPr>
-      </w:pPr>
+        <w:t xml:space="preserve"> </w:t>
+      </w:r>
     </w:p>
     <w:p>
       <w:pPr>
@@ -976,6 +566,54 @@
           <w:szCs w:val="36"/>
         </w:rPr>
       </w:pPr>
+      <w:r>
+        <w:rPr>
+          <w:noProof/>
+          <w:sz w:val="36"/>
+          <w:szCs w:val="36"/>
+        </w:rPr>
+        <w:drawing>
+          <wp:inline distT="0" distB="0" distL="0" distR="0">
+            <wp:extent cx="5816600" cy="3500120"/>
+            <wp:effectExtent l="0" t="0" r="0" b="0"/>
+            <wp:docPr id="19" name="Picture 19"/>
+            <wp:cNvGraphicFramePr>
+              <a:graphicFrameLocks xmlns:a="http://schemas.openxmlformats.org/drawingml/2006/main" noChangeAspect="1"/>
+            </wp:cNvGraphicFramePr>
+            <a:graphic xmlns:a="http://schemas.openxmlformats.org/drawingml/2006/main">
+              <a:graphicData uri="http://schemas.openxmlformats.org/drawingml/2006/picture">
+                <pic:pic xmlns:pic="http://schemas.openxmlformats.org/drawingml/2006/picture">
+                  <pic:nvPicPr>
+                    <pic:cNvPr id="19" name="Screen Shot 2018-05-01 at 10.33.24.png"/>
+                    <pic:cNvPicPr/>
+                  </pic:nvPicPr>
+                  <pic:blipFill>
+                    <a:blip r:embed="rId5">
+                      <a:extLst>
+                        <a:ext uri="{28A0092B-C50C-407E-A947-70E740481C1C}">
+                          <a14:useLocalDpi xmlns:a14="http://schemas.microsoft.com/office/drawing/2010/main" val="0"/>
+                        </a:ext>
+                      </a:extLst>
+                    </a:blip>
+                    <a:stretch>
+                      <a:fillRect/>
+                    </a:stretch>
+                  </pic:blipFill>
+                  <pic:spPr>
+                    <a:xfrm>
+                      <a:off x="0" y="0"/>
+                      <a:ext cx="5816600" cy="3500120"/>
+                    </a:xfrm>
+                    <a:prstGeom prst="rect">
+                      <a:avLst/>
+                    </a:prstGeom>
+                  </pic:spPr>
+                </pic:pic>
+              </a:graphicData>
+            </a:graphic>
+          </wp:inline>
+        </w:drawing>
+      </w:r>
     </w:p>
     <w:p>
       <w:pPr>
@@ -1026,7 +664,7 @@
                     <pic:cNvPicPr/>
                   </pic:nvPicPr>
                   <pic:blipFill>
-                    <a:blip r:embed="rId5">
+                    <a:blip r:embed="rId6">
                       <a:extLst>
                         <a:ext uri="{28A0092B-C50C-407E-A947-70E740481C1C}">
                           <a14:useLocalDpi xmlns:a14="http://schemas.microsoft.com/office/drawing/2010/main" val="0"/>
@@ -1055,69 +693,6 @@
     </w:p>
     <w:p>
       <w:pPr>
-        <w:rPr>
-          <w:sz w:val="36"/>
-          <w:szCs w:val="36"/>
-        </w:rPr>
-      </w:pPr>
-    </w:p>
-    <w:p>
-      <w:pPr>
-        <w:pStyle w:val="BodyText"/>
-        <w:spacing w:before="5"/>
-        <w:rPr>
-          <w:b w:val="0"/>
-          <w:sz w:val="22"/>
-          <w:szCs w:val="22"/>
-        </w:rPr>
-      </w:pPr>
-    </w:p>
-    <w:p>
-      <w:pPr>
-        <w:pStyle w:val="BodyText"/>
-        <w:spacing w:before="5"/>
-        <w:rPr>
-          <w:b w:val="0"/>
-          <w:sz w:val="22"/>
-          <w:szCs w:val="22"/>
-        </w:rPr>
-      </w:pPr>
-    </w:p>
-    <w:p>
-      <w:pPr>
-        <w:pStyle w:val="BodyText"/>
-        <w:spacing w:before="5"/>
-        <w:rPr>
-          <w:b w:val="0"/>
-          <w:sz w:val="22"/>
-          <w:szCs w:val="22"/>
-        </w:rPr>
-      </w:pPr>
-    </w:p>
-    <w:p>
-      <w:pPr>
-        <w:pStyle w:val="BodyText"/>
-        <w:spacing w:before="5"/>
-        <w:rPr>
-          <w:b w:val="0"/>
-          <w:sz w:val="22"/>
-          <w:szCs w:val="22"/>
-        </w:rPr>
-      </w:pPr>
-    </w:p>
-    <w:p>
-      <w:pPr>
-        <w:pStyle w:val="BodyText"/>
-        <w:spacing w:before="5"/>
-        <w:rPr>
-          <w:b w:val="0"/>
-          <w:sz w:val="22"/>
-          <w:szCs w:val="22"/>
-        </w:rPr>
-      </w:pPr>
-    </w:p>
-    <w:p>
-      <w:pPr>
         <w:pStyle w:val="BodyText"/>
         <w:spacing w:before="5"/>
         <w:rPr>
@@ -1128,61 +703,6 @@
       </w:pPr>
       <w:bookmarkStart w:id="0" w:name="_GoBack"/>
       <w:bookmarkEnd w:id="0"/>
-    </w:p>
-    <w:p>
-      <w:pPr>
-        <w:pStyle w:val="BodyText"/>
-        <w:spacing w:before="5"/>
-        <w:rPr>
-          <w:b w:val="0"/>
-          <w:sz w:val="22"/>
-          <w:szCs w:val="22"/>
-        </w:rPr>
-      </w:pPr>
-    </w:p>
-    <w:p>
-      <w:pPr>
-        <w:pStyle w:val="BodyText"/>
-        <w:spacing w:before="5"/>
-        <w:rPr>
-          <w:b w:val="0"/>
-          <w:sz w:val="22"/>
-          <w:szCs w:val="22"/>
-        </w:rPr>
-      </w:pPr>
-    </w:p>
-    <w:p>
-      <w:pPr>
-        <w:pStyle w:val="BodyText"/>
-        <w:spacing w:before="5"/>
-        <w:rPr>
-          <w:b w:val="0"/>
-          <w:sz w:val="22"/>
-          <w:szCs w:val="22"/>
-        </w:rPr>
-      </w:pPr>
-    </w:p>
-    <w:p>
-      <w:pPr>
-        <w:pStyle w:val="BodyText"/>
-        <w:spacing w:before="5"/>
-        <w:rPr>
-          <w:b w:val="0"/>
-          <w:sz w:val="22"/>
-          <w:szCs w:val="22"/>
-        </w:rPr>
-      </w:pPr>
-    </w:p>
-    <w:p>
-      <w:pPr>
-        <w:pStyle w:val="BodyText"/>
-        <w:spacing w:before="5"/>
-        <w:rPr>
-          <w:b w:val="0"/>
-          <w:sz w:val="22"/>
-          <w:szCs w:val="22"/>
-        </w:rPr>
-      </w:pPr>
     </w:p>
     <w:p>
       <w:pPr>
@@ -1233,7 +753,7 @@
                     <pic:cNvPicPr/>
                   </pic:nvPicPr>
                   <pic:blipFill>
-                    <a:blip r:embed="rId6">
+                    <a:blip r:embed="rId7">
                       <a:extLst>
                         <a:ext uri="{28A0092B-C50C-407E-A947-70E740481C1C}">
                           <a14:useLocalDpi xmlns:a14="http://schemas.microsoft.com/office/drawing/2010/main" val="0"/>
@@ -1416,7 +936,7 @@
         <w:pict>
           <v:group id="_x0000_s1032" alt="" style="position:absolute;margin-left:71.05pt;margin-top:16.75pt;width:235.7pt;height:189.4pt;z-index:1240;mso-wrap-distance-left:0;mso-wrap-distance-right:0;mso-position-horizontal-relative:page" coordorigin="1421,335" coordsize="4714,3788">
             <v:shape id="_x0000_s1033" type="#_x0000_t75" alt="" style="position:absolute;left:1420;top:334;width:4714;height:3788">
-              <v:imagedata r:id="rId7" o:title=""/>
+              <v:imagedata r:id="rId8" o:title=""/>
             </v:shape>
             <v:shape id="_x0000_s1034" type="#_x0000_t202" alt="" style="position:absolute;left:2956;top:2087;width:1655;height:242;mso-wrap-style:square;v-text-anchor:top" filled="f" stroked="f">
               <v:textbox inset="0,0,0,0">
@@ -1498,7 +1018,7 @@
         <w:pict>
           <v:group id="_x0000_s1029" alt="" style="position:absolute;margin-left:71.05pt;margin-top:8.15pt;width:235.7pt;height:189.6pt;z-index:1288;mso-wrap-distance-left:0;mso-wrap-distance-right:0;mso-position-horizontal-relative:page" coordorigin="1421,163" coordsize="4714,3792">
             <v:shape id="_x0000_s1030" type="#_x0000_t75" alt="" style="position:absolute;left:1420;top:162;width:4714;height:3792">
-              <v:imagedata r:id="rId8" o:title=""/>
+              <v:imagedata r:id="rId9" o:title=""/>
             </v:shape>
             <v:shape id="_x0000_s1031" type="#_x0000_t202" alt="" style="position:absolute;left:2956;top:1920;width:1655;height:242;mso-wrap-style:square;v-text-anchor:top" filled="f" stroked="f">
               <v:textbox inset="0,0,0,0">
@@ -1576,7 +1096,7 @@
         <w:pict>
           <v:group id="_x0000_s1026" alt="" style="position:absolute;margin-left:71.05pt;margin-top:8.35pt;width:235.7pt;height:189.4pt;z-index:1336;mso-wrap-distance-left:0;mso-wrap-distance-right:0;mso-position-horizontal-relative:page" coordorigin="1421,167" coordsize="4714,3788">
             <v:shape id="_x0000_s1027" type="#_x0000_t75" alt="" style="position:absolute;left:1420;top:167;width:4714;height:3788">
-              <v:imagedata r:id="rId7" o:title=""/>
+              <v:imagedata r:id="rId8" o:title=""/>
             </v:shape>
             <v:shape id="_x0000_s1028" type="#_x0000_t202" alt="" style="position:absolute;left:2956;top:1920;width:1655;height:242;mso-wrap-style:square;v-text-anchor:top" filled="f" stroked="f">
               <v:textbox inset="0,0,0,0">

</xml_diff>

<commit_message>
include hash and API examples
</commit_message>
<xml_diff>
--- a/Evidence for Implementation and Testing Unit .docx
+++ b/Evidence for Implementation and Testing Unit .docx
@@ -344,7 +344,7 @@
       </w:pPr>
       <w:r>
         <w:pict w14:anchorId="4DED794C">
-          <v:group id="_x0000_s1038" alt="" style="position:absolute;margin-left:71.05pt;margin-top:16.75pt;width:235.7pt;height:189.6pt;z-index:1096;mso-wrap-distance-left:0;mso-wrap-distance-right:0;mso-position-horizontal-relative:page" coordorigin="1421,335" coordsize="4714,3792">
+          <v:group id="_x0000_s1035" alt="" style="position:absolute;margin-left:71.05pt;margin-top:16.75pt;width:235.7pt;height:189.6pt;z-index:1096;mso-wrap-distance-left:0;mso-wrap-distance-right:0;mso-position-horizontal-relative:page" coordorigin="1421,335" coordsize="4714,3792">
             <v:shapetype id="_x0000_t75" coordsize="21600,21600" o:spt="75" o:preferrelative="t" path="m@4@5l@4@11@9@11@9@5xe" filled="f" stroked="f">
               <v:stroke joinstyle="miter"/>
               <v:formulas>
@@ -364,14 +364,14 @@
               <v:path o:extrusionok="f" gradientshapeok="t" o:connecttype="rect"/>
               <o:lock v:ext="edit" aspectratio="t"/>
             </v:shapetype>
-            <v:shape id="_x0000_s1039" type="#_x0000_t75" alt="" style="position:absolute;left:1420;top:334;width:4714;height:3792">
+            <v:shape id="_x0000_s1036" type="#_x0000_t75" alt="" style="position:absolute;left:1420;top:334;width:4714;height:3792">
               <v:imagedata r:id="rId5" o:title=""/>
             </v:shape>
             <v:shapetype id="_x0000_t202" coordsize="21600,21600" o:spt="202" path="m,l,21600r21600,l21600,xe">
               <v:stroke joinstyle="miter"/>
               <v:path gradientshapeok="t" o:connecttype="rect"/>
             </v:shapetype>
-            <v:shape id="_x0000_s1040" type="#_x0000_t202" alt="" style="position:absolute;left:2956;top:2083;width:1655;height:242;mso-wrap-style:square;v-text-anchor:top" filled="f" stroked="f">
+            <v:shape id="_x0000_s1037" type="#_x0000_t202" alt="" style="position:absolute;left:2956;top:2083;width:1655;height:242;mso-wrap-style:square;v-text-anchor:top" filled="f" stroked="f">
               <v:textbox inset="0,0,0,0">
                 <w:txbxContent>
                   <w:p>
@@ -832,8 +832,6 @@
         <w:spacing w:before="1"/>
         <w:ind w:left="120"/>
       </w:pPr>
-      <w:bookmarkStart w:id="0" w:name="_GoBack"/>
-      <w:bookmarkEnd w:id="0"/>
       <w:r>
         <w:rPr>
           <w:w w:val="105"/>
@@ -1252,11 +1250,11 @@
       </w:pPr>
       <w:r>
         <w:pict w14:anchorId="1A48053B">
-          <v:group id="_x0000_s1035" alt="" style="position:absolute;margin-left:71.05pt;margin-top:8.4pt;width:235.7pt;height:189.6pt;z-index:1192;mso-wrap-distance-left:0;mso-wrap-distance-right:0;mso-position-horizontal-relative:page" coordorigin="1421,168" coordsize="4714,3792">
-            <v:shape id="_x0000_s1036" type="#_x0000_t75" alt="" style="position:absolute;left:1420;top:168;width:4714;height:3792">
+          <v:group id="_x0000_s1032" alt="" style="position:absolute;margin-left:71.05pt;margin-top:8.4pt;width:235.7pt;height:189.6pt;z-index:1192;mso-wrap-distance-left:0;mso-wrap-distance-right:0;mso-position-horizontal-relative:page" coordorigin="1421,168" coordsize="4714,3792">
+            <v:shape id="_x0000_s1033" type="#_x0000_t75" alt="" style="position:absolute;left:1420;top:168;width:4714;height:3792">
               <v:imagedata r:id="rId5" o:title=""/>
             </v:shape>
-            <v:shape id="_x0000_s1037" type="#_x0000_t202" alt="" style="position:absolute;left:2956;top:1916;width:1655;height:242;mso-wrap-style:square;v-text-anchor:top" filled="f" stroked="f">
+            <v:shape id="_x0000_s1034" type="#_x0000_t202" alt="" style="position:absolute;left:2956;top:1916;width:1655;height:242;mso-wrap-style:square;v-text-anchor:top" filled="f" stroked="f">
               <v:textbox inset="0,0,0,0">
                 <w:txbxContent>
                   <w:p>
@@ -1315,11 +1313,11 @@
       <w:r>
         <w:lastRenderedPageBreak/>
         <w:pict w14:anchorId="2F5F7870">
-          <v:group id="_x0000_s1032" alt="" style="position:absolute;margin-left:71.05pt;margin-top:16.75pt;width:235.7pt;height:189.4pt;z-index:1240;mso-wrap-distance-left:0;mso-wrap-distance-right:0;mso-position-horizontal-relative:page" coordorigin="1421,335" coordsize="4714,3788">
-            <v:shape id="_x0000_s1033" type="#_x0000_t75" alt="" style="position:absolute;left:1420;top:334;width:4714;height:3788">
+          <v:group id="_x0000_s1029" alt="" style="position:absolute;margin-left:71.05pt;margin-top:16.75pt;width:235.7pt;height:189.4pt;z-index:1240;mso-wrap-distance-left:0;mso-wrap-distance-right:0;mso-position-horizontal-relative:page" coordorigin="1421,335" coordsize="4714,3788">
+            <v:shape id="_x0000_s1030" type="#_x0000_t75" alt="" style="position:absolute;left:1420;top:334;width:4714;height:3788">
               <v:imagedata r:id="rId9" o:title=""/>
             </v:shape>
-            <v:shape id="_x0000_s1034" type="#_x0000_t202" alt="" style="position:absolute;left:2956;top:2087;width:1655;height:242;mso-wrap-style:square;v-text-anchor:top" filled="f" stroked="f">
+            <v:shape id="_x0000_s1031" type="#_x0000_t202" alt="" style="position:absolute;left:2956;top:2087;width:1655;height:242;mso-wrap-style:square;v-text-anchor:top" filled="f" stroked="f">
               <v:textbox inset="0,0,0,0">
                 <w:txbxContent>
                   <w:p>
@@ -1362,6 +1360,9 @@
         <w:pStyle w:val="BodyText"/>
         <w:spacing w:before="136"/>
         <w:ind w:left="120"/>
+        <w:rPr>
+          <w:w w:val="105"/>
+        </w:rPr>
       </w:pPr>
       <w:r>
         <w:rPr>
@@ -1374,6 +1375,35 @@
     <w:p>
       <w:pPr>
         <w:pStyle w:val="BodyText"/>
+        <w:spacing w:before="136"/>
+        <w:ind w:left="120"/>
+      </w:pPr>
+      <w:bookmarkStart w:id="0" w:name="_GoBack"/>
+      <w:r>
+        <w:rPr>
+          <w:w w:val="105"/>
+        </w:rPr>
+        <w:t xml:space="preserve">Week 6 Day2 </w:t>
+      </w:r>
+      <w:proofErr w:type="gramStart"/>
+      <w:r>
+        <w:rPr>
+          <w:w w:val="105"/>
+        </w:rPr>
+        <w:t>-  Library</w:t>
+      </w:r>
+      <w:proofErr w:type="gramEnd"/>
+      <w:r>
+        <w:rPr>
+          <w:w w:val="105"/>
+        </w:rPr>
+        <w:t xml:space="preserve"> homework</w:t>
+      </w:r>
+    </w:p>
+    <w:bookmarkEnd w:id="0"/>
+    <w:p>
+      <w:pPr>
+        <w:pStyle w:val="BodyText"/>
         <w:rPr>
           <w:sz w:val="20"/>
         </w:rPr>
@@ -1396,35 +1426,276 @@
         </w:rPr>
       </w:pPr>
       <w:r>
-        <w:pict w14:anchorId="0C7ECCC2">
-          <v:group id="_x0000_s1029" alt="" style="position:absolute;margin-left:71.05pt;margin-top:8.15pt;width:235.7pt;height:189.6pt;z-index:1288;mso-wrap-distance-left:0;mso-wrap-distance-right:0;mso-position-horizontal-relative:page" coordorigin="1421,163" coordsize="4714,3792">
-            <v:shape id="_x0000_s1030" type="#_x0000_t75" alt="" style="position:absolute;left:1420;top:162;width:4714;height:3792">
-              <v:imagedata r:id="rId10" o:title=""/>
-            </v:shape>
-            <v:shape id="_x0000_s1031" type="#_x0000_t202" alt="" style="position:absolute;left:2956;top:1920;width:1655;height:242;mso-wrap-style:square;v-text-anchor:top" filled="f" stroked="f">
-              <v:textbox inset="0,0,0,0">
-                <w:txbxContent>
-                  <w:p>
-                    <w:pPr>
-                      <w:spacing w:line="240" w:lineRule="exact"/>
-                      <w:rPr>
-                        <w:sz w:val="21"/>
-                      </w:rPr>
-                    </w:pPr>
-                    <w:r>
-                      <w:rPr>
-                        <w:w w:val="105"/>
-                        <w:sz w:val="21"/>
-                      </w:rPr>
-                      <w:t>Evidence for unit</w:t>
-                    </w:r>
-                  </w:p>
-                </w:txbxContent>
-              </v:textbox>
-            </v:shape>
-            <w10:wrap type="topAndBottom" anchorx="page"/>
-          </v:group>
-        </w:pict>
+        <w:rPr>
+          <w:sz w:val="10"/>
+        </w:rPr>
+        <w:drawing>
+          <wp:inline distT="0" distB="0" distL="0" distR="0" wp14:anchorId="6551148E" wp14:editId="7E69736A">
+            <wp:extent cx="7632700" cy="6206985"/>
+            <wp:effectExtent l="0" t="0" r="0" b="0"/>
+            <wp:docPr id="17" name="Picture 17"/>
+            <wp:cNvGraphicFramePr>
+              <a:graphicFrameLocks xmlns:a="http://schemas.openxmlformats.org/drawingml/2006/main" noChangeAspect="1"/>
+            </wp:cNvGraphicFramePr>
+            <a:graphic xmlns:a="http://schemas.openxmlformats.org/drawingml/2006/main">
+              <a:graphicData uri="http://schemas.openxmlformats.org/drawingml/2006/picture">
+                <pic:pic xmlns:pic="http://schemas.openxmlformats.org/drawingml/2006/picture">
+                  <pic:nvPicPr>
+                    <pic:cNvPr id="1" name=""/>
+                    <pic:cNvPicPr/>
+                  </pic:nvPicPr>
+                  <pic:blipFill>
+                    <a:blip r:embed="rId10"/>
+                    <a:stretch>
+                      <a:fillRect/>
+                    </a:stretch>
+                  </pic:blipFill>
+                  <pic:spPr>
+                    <a:xfrm>
+                      <a:off x="0" y="0"/>
+                      <a:ext cx="7651421" cy="6222209"/>
+                    </a:xfrm>
+                    <a:prstGeom prst="rect">
+                      <a:avLst/>
+                    </a:prstGeom>
+                  </pic:spPr>
+                </pic:pic>
+              </a:graphicData>
+            </a:graphic>
+          </wp:inline>
+        </w:drawing>
+      </w:r>
+    </w:p>
+    <w:p>
+      <w:pPr>
+        <w:pStyle w:val="BodyText"/>
+        <w:spacing w:before="8"/>
+        <w:rPr>
+          <w:sz w:val="10"/>
+        </w:rPr>
+      </w:pPr>
+    </w:p>
+    <w:p>
+      <w:pPr>
+        <w:pStyle w:val="BodyText"/>
+        <w:spacing w:before="8"/>
+        <w:rPr>
+          <w:sz w:val="10"/>
+        </w:rPr>
+      </w:pPr>
+    </w:p>
+    <w:p>
+      <w:pPr>
+        <w:pStyle w:val="BodyText"/>
+        <w:spacing w:before="8"/>
+        <w:rPr>
+          <w:sz w:val="10"/>
+        </w:rPr>
+      </w:pPr>
+    </w:p>
+    <w:p>
+      <w:pPr>
+        <w:pStyle w:val="BodyText"/>
+        <w:spacing w:before="8"/>
+        <w:rPr>
+          <w:sz w:val="10"/>
+        </w:rPr>
+      </w:pPr>
+    </w:p>
+    <w:p>
+      <w:pPr>
+        <w:pStyle w:val="BodyText"/>
+        <w:spacing w:before="8"/>
+        <w:rPr>
+          <w:sz w:val="24"/>
+          <w:szCs w:val="24"/>
+        </w:rPr>
+      </w:pPr>
+    </w:p>
+    <w:p>
+      <w:pPr>
+        <w:pStyle w:val="BodyText"/>
+        <w:spacing w:before="8"/>
+        <w:rPr>
+          <w:sz w:val="24"/>
+          <w:szCs w:val="24"/>
+        </w:rPr>
+      </w:pPr>
+    </w:p>
+    <w:p>
+      <w:pPr>
+        <w:pStyle w:val="BodyText"/>
+        <w:spacing w:before="8"/>
+        <w:rPr>
+          <w:sz w:val="24"/>
+          <w:szCs w:val="24"/>
+        </w:rPr>
+      </w:pPr>
+    </w:p>
+    <w:p>
+      <w:pPr>
+        <w:pStyle w:val="BodyText"/>
+        <w:spacing w:before="8"/>
+        <w:rPr>
+          <w:sz w:val="24"/>
+          <w:szCs w:val="24"/>
+        </w:rPr>
+      </w:pPr>
+    </w:p>
+    <w:p>
+      <w:pPr>
+        <w:pStyle w:val="BodyText"/>
+        <w:spacing w:before="8"/>
+        <w:rPr>
+          <w:sz w:val="24"/>
+          <w:szCs w:val="24"/>
+        </w:rPr>
+      </w:pPr>
+    </w:p>
+    <w:p>
+      <w:pPr>
+        <w:pStyle w:val="BodyText"/>
+        <w:spacing w:before="8"/>
+        <w:rPr>
+          <w:sz w:val="24"/>
+          <w:szCs w:val="24"/>
+        </w:rPr>
+      </w:pPr>
+    </w:p>
+    <w:p>
+      <w:pPr>
+        <w:pStyle w:val="BodyText"/>
+        <w:spacing w:before="8"/>
+        <w:rPr>
+          <w:sz w:val="24"/>
+          <w:szCs w:val="24"/>
+        </w:rPr>
+      </w:pPr>
+    </w:p>
+    <w:p>
+      <w:pPr>
+        <w:pStyle w:val="BodyText"/>
+        <w:spacing w:before="8"/>
+        <w:rPr>
+          <w:sz w:val="24"/>
+          <w:szCs w:val="24"/>
+        </w:rPr>
+      </w:pPr>
+    </w:p>
+    <w:p>
+      <w:pPr>
+        <w:pStyle w:val="BodyText"/>
+        <w:spacing w:before="8"/>
+        <w:rPr>
+          <w:sz w:val="24"/>
+          <w:szCs w:val="24"/>
+        </w:rPr>
+      </w:pPr>
+    </w:p>
+    <w:p>
+      <w:pPr>
+        <w:pStyle w:val="BodyText"/>
+        <w:spacing w:before="8"/>
+        <w:rPr>
+          <w:sz w:val="24"/>
+          <w:szCs w:val="24"/>
+        </w:rPr>
+      </w:pPr>
+    </w:p>
+    <w:p>
+      <w:pPr>
+        <w:pStyle w:val="BodyText"/>
+        <w:spacing w:before="8"/>
+        <w:rPr>
+          <w:sz w:val="24"/>
+          <w:szCs w:val="24"/>
+        </w:rPr>
+      </w:pPr>
+    </w:p>
+    <w:p>
+      <w:pPr>
+        <w:pStyle w:val="BodyText"/>
+        <w:spacing w:before="8"/>
+        <w:rPr>
+          <w:sz w:val="24"/>
+          <w:szCs w:val="24"/>
+        </w:rPr>
+      </w:pPr>
+    </w:p>
+    <w:p>
+      <w:pPr>
+        <w:pStyle w:val="BodyText"/>
+        <w:spacing w:before="8"/>
+        <w:rPr>
+          <w:sz w:val="24"/>
+          <w:szCs w:val="24"/>
+        </w:rPr>
+      </w:pPr>
+      <w:r>
+        <w:rPr>
+          <w:sz w:val="24"/>
+          <w:szCs w:val="24"/>
+        </w:rPr>
+        <w:lastRenderedPageBreak/>
+        <w:t xml:space="preserve">Demonstrating </w:t>
+      </w:r>
+      <w:r>
+        <w:rPr>
+          <w:sz w:val="24"/>
+          <w:szCs w:val="24"/>
+        </w:rPr>
+        <w:t>result of function working</w:t>
+      </w:r>
+    </w:p>
+    <w:p>
+      <w:pPr>
+        <w:pStyle w:val="BodyText"/>
+        <w:spacing w:before="8"/>
+        <w:rPr>
+          <w:sz w:val="24"/>
+          <w:szCs w:val="24"/>
+        </w:rPr>
+      </w:pPr>
+      <w:r>
+        <w:rPr>
+          <w:sz w:val="24"/>
+          <w:szCs w:val="24"/>
+        </w:rPr>
+        <w:drawing>
+          <wp:inline distT="0" distB="0" distL="0" distR="0" wp14:anchorId="4C611F05" wp14:editId="29F8CFC9">
+            <wp:extent cx="5816600" cy="5934075"/>
+            <wp:effectExtent l="0" t="0" r="0" b="0"/>
+            <wp:docPr id="18" name="Picture 18"/>
+            <wp:cNvGraphicFramePr>
+              <a:graphicFrameLocks xmlns:a="http://schemas.openxmlformats.org/drawingml/2006/main" noChangeAspect="1"/>
+            </wp:cNvGraphicFramePr>
+            <a:graphic xmlns:a="http://schemas.openxmlformats.org/drawingml/2006/main">
+              <a:graphicData uri="http://schemas.openxmlformats.org/drawingml/2006/picture">
+                <pic:pic xmlns:pic="http://schemas.openxmlformats.org/drawingml/2006/picture">
+                  <pic:nvPicPr>
+                    <pic:cNvPr id="1" name=""/>
+                    <pic:cNvPicPr/>
+                  </pic:nvPicPr>
+                  <pic:blipFill>
+                    <a:blip r:embed="rId11"/>
+                    <a:stretch>
+                      <a:fillRect/>
+                    </a:stretch>
+                  </pic:blipFill>
+                  <pic:spPr>
+                    <a:xfrm>
+                      <a:off x="0" y="0"/>
+                      <a:ext cx="5816600" cy="5934075"/>
+                    </a:xfrm>
+                    <a:prstGeom prst="rect">
+                      <a:avLst/>
+                    </a:prstGeom>
+                  </pic:spPr>
+                </pic:pic>
+              </a:graphicData>
+            </a:graphic>
+          </wp:inline>
+        </w:drawing>
       </w:r>
     </w:p>
     <w:p>

</xml_diff>